<commit_message>
Update new framework Use framework Codeigniter
</commit_message>
<xml_diff>
--- a/WIP/Documents/Capstone_Project_Report2_SPMP.docx
+++ b/WIP/Documents/Capstone_Project_Report2_SPMP.docx
@@ -1,6 +1,6 @@
 
 <file path=word/document.xml><?xml version="1.0" encoding="utf-8"?>
-<w:document xmlns:wpc="http://schemas.microsoft.com/office/word/2010/wordprocessingCanvas" xmlns:cx="http://schemas.microsoft.com/office/drawing/2014/chartex" xmlns:cx1="http://schemas.microsoft.com/office/drawing/2015/9/8/chartex" xmlns:cx2="http://schemas.microsoft.com/office/drawing/2015/10/21/chartex" xmlns:mc="http://schemas.openxmlformats.org/markup-compatibility/2006" xmlns:o="urn:schemas-microsoft-com:office:office" xmlns:r="http://schemas.openxmlformats.org/officeDocument/2006/relationships" xmlns:m="http://schemas.openxmlformats.org/officeDocument/2006/math" xmlns:v="urn:schemas-microsoft-com:vml" xmlns:wp14="http://schemas.microsoft.com/office/word/2010/wordprocessingDrawing" xmlns:wp="http://schemas.openxmlformats.org/drawingml/2006/wordprocessingDrawing" xmlns:w10="urn:schemas-microsoft-com:office:word" xmlns:w="http://schemas.openxmlformats.org/wordprocessingml/2006/main" xmlns:w14="http://schemas.microsoft.com/office/word/2010/wordml" xmlns:w15="http://schemas.microsoft.com/office/word/2012/wordml" xmlns:w16se="http://schemas.microsoft.com/office/word/2015/wordml/symex" xmlns:wpg="http://schemas.microsoft.com/office/word/2010/wordprocessingGroup" xmlns:wpi="http://schemas.microsoft.com/office/word/2010/wordprocessingInk" xmlns:wne="http://schemas.microsoft.com/office/word/2006/wordml" xmlns:wps="http://schemas.microsoft.com/office/word/2010/wordprocessingShape" mc:Ignorable="w14 w15 w16se wp14">
+<w:document xmlns:wpc="http://schemas.microsoft.com/office/word/2010/wordprocessingCanvas" xmlns:mc="http://schemas.openxmlformats.org/markup-compatibility/2006" xmlns:o="urn:schemas-microsoft-com:office:office" xmlns:r="http://schemas.openxmlformats.org/officeDocument/2006/relationships" xmlns:m="http://schemas.openxmlformats.org/officeDocument/2006/math" xmlns:v="urn:schemas-microsoft-com:vml" xmlns:wp14="http://schemas.microsoft.com/office/word/2010/wordprocessingDrawing" xmlns:wp="http://schemas.openxmlformats.org/drawingml/2006/wordprocessingDrawing" xmlns:w10="urn:schemas-microsoft-com:office:word" xmlns:w="http://schemas.openxmlformats.org/wordprocessingml/2006/main" xmlns:w14="http://schemas.microsoft.com/office/word/2010/wordml" xmlns:w15="http://schemas.microsoft.com/office/word/2012/wordml" xmlns:wpg="http://schemas.microsoft.com/office/word/2010/wordprocessingGroup" xmlns:wpi="http://schemas.microsoft.com/office/word/2010/wordprocessingInk" xmlns:wne="http://schemas.microsoft.com/office/word/2006/wordml" xmlns:wps="http://schemas.microsoft.com/office/word/2010/wordprocessingShape" mc:Ignorable="w14 w15 wp14">
   <w:body>
     <w:tbl>
       <w:tblPr>
@@ -61,7 +61,7 @@
                   <v:path o:extrusionok="f" gradientshapeok="t" o:connecttype="rect"/>
                   <o:lock v:ext="edit" aspectratio="t"/>
                 </v:shapetype>
-                <v:shape id="Picture 8" o:spid="_x0000_i1025" type="#_x0000_t75" alt="Logo_FPT_University_doc" style="width:174.75pt;height:57pt;visibility:visible">
+                <v:shape id="Picture 8" o:spid="_x0000_i1025" type="#_x0000_t75" alt="Logo_FPT_University_doc" style="width:174.55pt;height:57.05pt;visibility:visible">
                   <v:imagedata r:id="rId8" o:title=""/>
                 </v:shape>
               </w:pict>
@@ -4895,15 +4895,7 @@
           <w:sz w:val="24"/>
           <w:szCs w:val="24"/>
         </w:rPr>
-        <w:t>Book tables</w:t>
-      </w:r>
-      <w:r>
-        <w:rPr>
-          <w:rFonts w:ascii="Times New Roman" w:hAnsi="Times New Roman"/>
-          <w:sz w:val="24"/>
-          <w:szCs w:val="24"/>
-        </w:rPr>
-        <w:t>.</w:t>
+        <w:t>Choose menu from the me list.</w:t>
       </w:r>
     </w:p>
     <w:p>
@@ -4925,6 +4917,36 @@
           <w:sz w:val="24"/>
           <w:szCs w:val="24"/>
         </w:rPr>
+        <w:t>Book tables</w:t>
+      </w:r>
+      <w:r>
+        <w:rPr>
+          <w:rFonts w:ascii="Times New Roman" w:hAnsi="Times New Roman"/>
+          <w:sz w:val="24"/>
+          <w:szCs w:val="24"/>
+        </w:rPr>
+        <w:t>.</w:t>
+      </w:r>
+    </w:p>
+    <w:p>
+      <w:pPr>
+        <w:numPr>
+          <w:ilvl w:val="0"/>
+          <w:numId w:val="2"/>
+        </w:numPr>
+        <w:spacing w:after="120"/>
+        <w:rPr>
+          <w:rFonts w:ascii="Times New Roman" w:hAnsi="Times New Roman"/>
+          <w:sz w:val="24"/>
+          <w:szCs w:val="24"/>
+        </w:rPr>
+      </w:pPr>
+      <w:r>
+        <w:rPr>
+          <w:rFonts w:ascii="Times New Roman" w:hAnsi="Times New Roman"/>
+          <w:sz w:val="24"/>
+          <w:szCs w:val="24"/>
+        </w:rPr>
         <w:t>Rate and review.</w:t>
       </w:r>
     </w:p>
@@ -5020,31 +5042,23 @@
           <w:sz w:val="24"/>
           <w:szCs w:val="24"/>
         </w:rPr>
-        <w:t>Will not create functions for users to choose menus from the website.</w:t>
-      </w:r>
-    </w:p>
-    <w:p>
-      <w:pPr>
-        <w:numPr>
-          <w:ilvl w:val="0"/>
-          <w:numId w:val="2"/>
-        </w:numPr>
-        <w:spacing w:after="120"/>
-        <w:rPr>
-          <w:rFonts w:ascii="Times New Roman" w:hAnsi="Times New Roman"/>
-          <w:b/>
-          <w:bCs/>
-          <w:sz w:val="24"/>
-          <w:szCs w:val="24"/>
-        </w:rPr>
-      </w:pPr>
+        <w:t xml:space="preserve">Will not provide online payment </w:t>
+      </w:r>
       <w:r>
         <w:rPr>
           <w:rFonts w:ascii="Times New Roman" w:hAnsi="Times New Roman"/>
           <w:sz w:val="24"/>
           <w:szCs w:val="24"/>
         </w:rPr>
-        <w:t>Will not provide online payment through the website.</w:t>
+        <w:t>functions</w:t>
+      </w:r>
+      <w:r>
+        <w:rPr>
+          <w:rFonts w:ascii="Times New Roman" w:hAnsi="Times New Roman"/>
+          <w:sz w:val="24"/>
+          <w:szCs w:val="24"/>
+        </w:rPr>
+        <w:t>.</w:t>
       </w:r>
     </w:p>
     <w:p>
@@ -7370,7 +7384,7 @@
                 <w:sz w:val="24"/>
                 <w:szCs w:val="24"/>
               </w:rPr>
-              <w:t>.pdf</w:t>
+              <w:t>.docx</w:t>
             </w:r>
           </w:p>
         </w:tc>
@@ -7434,7 +7448,7 @@
                 <w:sz w:val="24"/>
                 <w:szCs w:val="24"/>
               </w:rPr>
-              <w:t>Email</w:t>
+              <w:t>GitHub repository</w:t>
             </w:r>
           </w:p>
         </w:tc>
@@ -7521,7 +7535,7 @@
                 <w:sz w:val="24"/>
                 <w:szCs w:val="24"/>
               </w:rPr>
-              <w:t>.pdf</w:t>
+              <w:t>.docx</w:t>
             </w:r>
           </w:p>
         </w:tc>
@@ -7579,7 +7593,7 @@
                 <w:sz w:val="24"/>
                 <w:szCs w:val="24"/>
               </w:rPr>
-              <w:t>Email</w:t>
+              <w:t>GitHub repository</w:t>
             </w:r>
           </w:p>
         </w:tc>
@@ -7720,7 +7734,7 @@
                 <w:sz w:val="24"/>
                 <w:szCs w:val="24"/>
               </w:rPr>
-              <w:t>Email</w:t>
+              <w:t>GitHub repository</w:t>
             </w:r>
           </w:p>
         </w:tc>
@@ -7861,7 +7875,7 @@
                 <w:sz w:val="24"/>
                 <w:szCs w:val="24"/>
               </w:rPr>
-              <w:t>Email</w:t>
+              <w:t>GitHub repository</w:t>
             </w:r>
           </w:p>
         </w:tc>
@@ -7950,7 +7964,7 @@
                 <w:sz w:val="24"/>
                 <w:szCs w:val="24"/>
               </w:rPr>
-              <w:t>.pdf</w:t>
+              <w:t>.docx</w:t>
             </w:r>
           </w:p>
         </w:tc>
@@ -8014,7 +8028,7 @@
                 <w:sz w:val="24"/>
                 <w:szCs w:val="24"/>
               </w:rPr>
-              <w:t>Email</w:t>
+              <w:t>GitHub repository</w:t>
             </w:r>
           </w:p>
         </w:tc>
@@ -8101,7 +8115,7 @@
                 <w:sz w:val="24"/>
                 <w:szCs w:val="24"/>
               </w:rPr>
-              <w:t>.pdf</w:t>
+              <w:t>.docx</w:t>
             </w:r>
           </w:p>
         </w:tc>
@@ -8175,7 +8189,7 @@
                 <w:sz w:val="24"/>
                 <w:szCs w:val="24"/>
               </w:rPr>
-              <w:t>Email</w:t>
+              <w:t>GitHub repository</w:t>
             </w:r>
           </w:p>
         </w:tc>
@@ -8262,7 +8276,7 @@
                 <w:sz w:val="24"/>
                 <w:szCs w:val="24"/>
               </w:rPr>
-              <w:t>.pdf</w:t>
+              <w:t>.docx</w:t>
             </w:r>
           </w:p>
         </w:tc>
@@ -8326,7 +8340,16 @@
                 <w:sz w:val="24"/>
                 <w:szCs w:val="24"/>
               </w:rPr>
-              <w:t>Email</w:t>
+              <w:t xml:space="preserve">GitHub </w:t>
+            </w:r>
+            <w:r>
+              <w:rPr>
+                <w:rFonts w:ascii="Times New Roman" w:hAnsi="Times New Roman"/>
+                <w:sz w:val="24"/>
+                <w:szCs w:val="24"/>
+              </w:rPr>
+              <w:lastRenderedPageBreak/>
+              <w:t>repository</w:t>
             </w:r>
           </w:p>
         </w:tc>
@@ -8359,6 +8382,7 @@
                 <w:sz w:val="24"/>
                 <w:szCs w:val="24"/>
               </w:rPr>
+              <w:lastRenderedPageBreak/>
               <w:t>8</w:t>
             </w:r>
           </w:p>
@@ -8413,7 +8437,7 @@
                 <w:sz w:val="24"/>
                 <w:szCs w:val="24"/>
               </w:rPr>
-              <w:t>.pdf</w:t>
+              <w:t>.docx</w:t>
             </w:r>
           </w:p>
         </w:tc>
@@ -8469,7 +8493,7 @@
                 <w:sz w:val="24"/>
                 <w:szCs w:val="24"/>
               </w:rPr>
-              <w:t>Email</w:t>
+              <w:t>GitHub repository</w:t>
             </w:r>
           </w:p>
         </w:tc>
@@ -8679,7 +8703,6 @@
                 <w:sz w:val="24"/>
                 <w:szCs w:val="24"/>
               </w:rPr>
-              <w:lastRenderedPageBreak/>
               <w:t>10</w:t>
             </w:r>
           </w:p>
@@ -8744,8 +8767,10 @@
                 <w:sz w:val="24"/>
                 <w:szCs w:val="24"/>
               </w:rPr>
-              <w:t>.pdf</w:t>
-            </w:r>
+              <w:t>.docx</w:t>
+            </w:r>
+            <w:bookmarkStart w:id="9" w:name="_GoBack"/>
+            <w:bookmarkEnd w:id="9"/>
           </w:p>
         </w:tc>
         <w:tc>
@@ -8807,7 +8832,7 @@
                 <w:sz w:val="24"/>
                 <w:szCs w:val="24"/>
               </w:rPr>
-              <w:t>Email</w:t>
+              <w:t>GitHub repository</w:t>
             </w:r>
           </w:p>
         </w:tc>
@@ -8903,7 +8928,7 @@
           <w:szCs w:val="24"/>
         </w:rPr>
       </w:pPr>
-      <w:bookmarkStart w:id="9" w:name="_Toc451975940"/>
+      <w:bookmarkStart w:id="10" w:name="_Toc451975940"/>
       <w:r>
         <w:rPr>
           <w:rFonts w:ascii="Verdana" w:hAnsi="Verdana"/>
@@ -8912,7 +8937,7 @@
         </w:rPr>
         <w:t>PROJECT ORGANIZATION</w:t>
       </w:r>
-      <w:bookmarkEnd w:id="9"/>
+      <w:bookmarkEnd w:id="10"/>
     </w:p>
     <w:p>
       <w:pPr>
@@ -8924,7 +8949,7 @@
           <w:szCs w:val="22"/>
         </w:rPr>
       </w:pPr>
-      <w:bookmarkStart w:id="10" w:name="_Toc451975941"/>
+      <w:bookmarkStart w:id="11" w:name="_Toc451975941"/>
       <w:r>
         <w:rPr>
           <w:rFonts w:ascii="Verdana" w:hAnsi="Verdana"/>
@@ -8933,7 +8958,7 @@
         </w:rPr>
         <w:t>Software Process Model</w:t>
       </w:r>
-      <w:bookmarkEnd w:id="10"/>
+      <w:bookmarkEnd w:id="11"/>
     </w:p>
     <w:p>
       <w:pPr>
@@ -9022,13 +9047,58 @@
         <w:fldChar w:fldCharType="begin"/>
       </w:r>
       <w:r>
+        <w:instrText xml:space="preserve"> INCLUDEPICTURE  "https://upload.wikimedia.org/wikipedia/commons/1/19/Development-iterative.png" \* MERGEFORMATINET </w:instrText>
+      </w:r>
+      <w:r>
+        <w:fldChar w:fldCharType="separate"/>
+      </w:r>
+      <w:r>
+        <w:fldChar w:fldCharType="begin"/>
+      </w:r>
+      <w:r>
+        <w:instrText xml:space="preserve"> INCLUDEPICTURE  "https://upload.wikimedia.org/wikipedia/commons/1/19/Development-iterative.png" \* MERGEFORMATINET </w:instrText>
+      </w:r>
+      <w:r>
+        <w:fldChar w:fldCharType="separate"/>
+      </w:r>
+      <w:r>
+        <w:fldChar w:fldCharType="begin"/>
+      </w:r>
+      <w:r>
+        <w:instrText xml:space="preserve"> INCLUDEPICTURE  "https://upload.wikimedia.org/wikipedia/commons/1/19/Development-iterative.png" \* MERGEFORMATINET </w:instrText>
+      </w:r>
+      <w:r>
+        <w:fldChar w:fldCharType="separate"/>
+      </w:r>
+      <w:r>
+        <w:fldChar w:fldCharType="begin"/>
+      </w:r>
+      <w:r>
+        <w:instrText xml:space="preserve"> INCLUDEPICTURE  "https://upload.wikimedia.org/wikipedia/commons/1/19/Development-iterative.png" \* MERGEFORMATINET </w:instrText>
+      </w:r>
+      <w:r>
+        <w:fldChar w:fldCharType="separate"/>
+      </w:r>
+      <w:r>
+        <w:fldChar w:fldCharType="begin"/>
+      </w:r>
+      <w:r>
+        <w:instrText xml:space="preserve"> INCLUDEPICTURE  "https://upload.wikimedia.org/wikipedia/commons/1/19/Development-iterative.png" \* MERGEFORMATINET </w:instrText>
+      </w:r>
+      <w:r>
+        <w:fldChar w:fldCharType="separate"/>
+      </w:r>
+      <w:r>
+        <w:fldChar w:fldCharType="begin"/>
+      </w:r>
+      <w:r>
         <w:instrText xml:space="preserve"> </w:instrText>
       </w:r>
       <w:r>
-        <w:instrText>INCLUDEPICTURE  "https://upload.wikimedia.org/wikipedia/commons/1/19/Development-iterative.png" \* MER</w:instrText>
-      </w:r>
-      <w:r>
-        <w:instrText>GEFORMATINET</w:instrText>
+        <w:instrText>INCLUDEPICTURE  "https://upload.wikimedia.org/wikipedia/commons/1/19/Development-iterative.png" \*</w:instrText>
+      </w:r>
+      <w:r>
+        <w:instrText xml:space="preserve"> MERGEFORMATINET</w:instrText>
       </w:r>
       <w:r>
         <w:instrText xml:space="preserve"> </w:instrText>
@@ -9038,7 +9108,7 @@
       </w:r>
       <w:r>
         <w:pict>
-          <v:shape id="_x0000_i1026" type="#_x0000_t75" alt="" style="width:423pt;height:272.25pt">
+          <v:shape id="_x0000_i1026" type="#_x0000_t75" alt="" style="width:423.15pt;height:272.4pt">
             <v:imagedata r:id="rId11" r:href="rId12"/>
           </v:shape>
         </w:pict>
@@ -9061,6 +9131,21 @@
       <w:r>
         <w:fldChar w:fldCharType="end"/>
       </w:r>
+      <w:r>
+        <w:fldChar w:fldCharType="end"/>
+      </w:r>
+      <w:r>
+        <w:fldChar w:fldCharType="end"/>
+      </w:r>
+      <w:r>
+        <w:fldChar w:fldCharType="end"/>
+      </w:r>
+      <w:r>
+        <w:fldChar w:fldCharType="end"/>
+      </w:r>
+      <w:r>
+        <w:fldChar w:fldCharType="end"/>
+      </w:r>
     </w:p>
     <w:p>
       <w:pPr>
@@ -9072,7 +9157,7 @@
           <w:szCs w:val="22"/>
         </w:rPr>
       </w:pPr>
-      <w:bookmarkStart w:id="11" w:name="_Toc451975942"/>
+      <w:bookmarkStart w:id="12" w:name="_Toc451975942"/>
       <w:r>
         <w:rPr>
           <w:rFonts w:ascii="Verdana" w:hAnsi="Verdana"/>
@@ -9089,7 +9174,7 @@
         </w:rPr>
         <w:t>lifecycle</w:t>
       </w:r>
-      <w:bookmarkEnd w:id="11"/>
+      <w:bookmarkEnd w:id="12"/>
     </w:p>
     <w:p>
       <w:pPr>
@@ -9245,6 +9330,7 @@
           <w:sz w:val="24"/>
           <w:szCs w:val="24"/>
         </w:rPr>
+        <w:lastRenderedPageBreak/>
         <w:t xml:space="preserve">During this </w:t>
       </w:r>
       <w:r>
@@ -9375,7 +9461,6 @@
           <w:sz w:val="24"/>
           <w:szCs w:val="24"/>
         </w:rPr>
-        <w:lastRenderedPageBreak/>
         <w:t xml:space="preserve">Is the last phase in this software development life cycle, where </w:t>
       </w:r>
       <w:r>
@@ -9422,7 +9507,7 @@
           <w:szCs w:val="22"/>
         </w:rPr>
       </w:pPr>
-      <w:bookmarkStart w:id="12" w:name="_Toc451975943"/>
+      <w:bookmarkStart w:id="13" w:name="_Toc451975943"/>
       <w:r>
         <w:rPr>
           <w:rFonts w:ascii="Verdana" w:hAnsi="Verdana"/>
@@ -9431,7 +9516,7 @@
         </w:rPr>
         <w:t>Organizational Chart</w:t>
       </w:r>
-      <w:bookmarkEnd w:id="12"/>
+      <w:bookmarkEnd w:id="13"/>
     </w:p>
     <w:p>
       <w:pPr>
@@ -9449,7 +9534,7 @@
           <w:lang w:eastAsia="en-US" w:bidi="th-TH"/>
         </w:rPr>
         <w:pict>
-          <v:shape id="Diagram 1" o:spid="_x0000_i1027" type="#_x0000_t75" style="width:468pt;height:329.25pt;visibility:visible" o:gfxdata="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">
+          <v:shape id="Diagram 1" o:spid="_x0000_i1027" type="#_x0000_t75" style="width:468pt;height:329.45pt;visibility:visible" o:gfxdata="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">
             <v:imagedata r:id="rId13" o:title="" cropleft="-1545f" cropright="-1480f"/>
             <o:lock v:ext="edit" aspectratio="f"/>
           </v:shape>
@@ -9553,7 +9638,7 @@
           <w:szCs w:val="22"/>
         </w:rPr>
       </w:pPr>
-      <w:bookmarkStart w:id="13" w:name="_Toc451975944"/>
+      <w:bookmarkStart w:id="14" w:name="_Toc451975944"/>
       <w:r>
         <w:rPr>
           <w:rFonts w:ascii="Verdana" w:hAnsi="Verdana"/>
@@ -9562,7 +9647,7 @@
         </w:rPr>
         <w:t>Roles and Responsibilities</w:t>
       </w:r>
-      <w:bookmarkEnd w:id="13"/>
+      <w:bookmarkEnd w:id="14"/>
       <w:r>
         <w:rPr>
           <w:rFonts w:ascii="Verdana" w:hAnsi="Verdana"/>
@@ -9739,6 +9824,7 @@
                 <w:sz w:val="24"/>
                 <w:szCs w:val="24"/>
               </w:rPr>
+              <w:lastRenderedPageBreak/>
               <w:t>Nguyen Van Sang</w:t>
             </w:r>
           </w:p>
@@ -9983,7 +10069,6 @@
                 <w:sz w:val="24"/>
                 <w:szCs w:val="24"/>
               </w:rPr>
-              <w:lastRenderedPageBreak/>
               <w:t>Oversee of overall project.</w:t>
             </w:r>
           </w:p>
@@ -10065,7 +10150,6 @@
                 <w:sz w:val="24"/>
                 <w:szCs w:val="24"/>
               </w:rPr>
-              <w:lastRenderedPageBreak/>
               <w:t>SRS Analysis</w:t>
             </w:r>
           </w:p>
@@ -11068,6 +11152,7 @@
                 <w:sz w:val="24"/>
                 <w:szCs w:val="24"/>
               </w:rPr>
+              <w:lastRenderedPageBreak/>
               <w:t>Nguyen Hoang</w:t>
             </w:r>
           </w:p>
@@ -11359,17 +11444,16 @@
           <w:szCs w:val="24"/>
         </w:rPr>
       </w:pPr>
-      <w:bookmarkStart w:id="14" w:name="_Toc451975945"/>
+      <w:bookmarkStart w:id="15" w:name="_Toc451975945"/>
       <w:r>
         <w:rPr>
           <w:rFonts w:ascii="Verdana" w:hAnsi="Verdana"/>
           <w:sz w:val="24"/>
           <w:szCs w:val="24"/>
         </w:rPr>
-        <w:lastRenderedPageBreak/>
         <w:t>TOOLS AND INFRASTRUCTURES</w:t>
       </w:r>
-      <w:bookmarkEnd w:id="14"/>
+      <w:bookmarkEnd w:id="15"/>
     </w:p>
     <w:p>
       <w:pPr>
@@ -11381,7 +11465,7 @@
           <w:szCs w:val="22"/>
         </w:rPr>
       </w:pPr>
-      <w:bookmarkStart w:id="15" w:name="_Toc451975946"/>
+      <w:bookmarkStart w:id="16" w:name="_Toc451975946"/>
       <w:r>
         <w:rPr>
           <w:rFonts w:ascii="Verdana" w:hAnsi="Verdana"/>
@@ -11390,7 +11474,7 @@
         </w:rPr>
         <w:t>Development tool</w:t>
       </w:r>
-      <w:bookmarkEnd w:id="15"/>
+      <w:bookmarkEnd w:id="16"/>
     </w:p>
     <w:p/>
     <w:tbl>
@@ -11847,7 +11931,7 @@
                 <w:sz w:val="24"/>
                 <w:szCs w:val="24"/>
               </w:rPr>
-              <w:t>Zend Studio</w:t>
+              <w:t>Netbeans IDE</w:t>
             </w:r>
           </w:p>
         </w:tc>
@@ -11870,10 +11954,8 @@
                 <w:sz w:val="24"/>
                 <w:szCs w:val="24"/>
               </w:rPr>
-              <w:t>13.0.0</w:t>
-            </w:r>
-            <w:bookmarkStart w:id="16" w:name="_GoBack"/>
-            <w:bookmarkEnd w:id="16"/>
+              <w:t>8.1</w:t>
+            </w:r>
           </w:p>
         </w:tc>
       </w:tr>
@@ -11990,23 +12072,7 @@
                 <w:sz w:val="24"/>
                 <w:szCs w:val="24"/>
               </w:rPr>
-              <w:t xml:space="preserve">Windows 7, </w:t>
-            </w:r>
-            <w:r>
-              <w:rPr>
-                <w:rFonts w:ascii="Times New Roman" w:hAnsi="Times New Roman" w:cs="Arial"/>
-                <w:sz w:val="24"/>
-                <w:szCs w:val="24"/>
-              </w:rPr>
-              <w:t xml:space="preserve">8.1, </w:t>
-            </w:r>
-            <w:r>
-              <w:rPr>
-                <w:rFonts w:ascii="Times New Roman" w:hAnsi="Times New Roman" w:cs="Arial"/>
-                <w:sz w:val="24"/>
-                <w:szCs w:val="24"/>
-              </w:rPr>
-              <w:t>10</w:t>
+              <w:t>Windows 7, 10</w:t>
             </w:r>
           </w:p>
         </w:tc>
@@ -12526,6 +12592,7 @@
                 <w:sz w:val="24"/>
                 <w:szCs w:val="24"/>
               </w:rPr>
+              <w:lastRenderedPageBreak/>
               <w:t>Data Repository</w:t>
             </w:r>
           </w:p>
@@ -12837,6 +12904,219 @@
                 <w:sz w:val="24"/>
                 <w:szCs w:val="24"/>
               </w:rPr>
+              <w:t>Language</w:t>
+            </w:r>
+          </w:p>
+        </w:tc>
+        <w:tc>
+          <w:tcPr>
+            <w:tcW w:w="2842" w:type="dxa"/>
+            <w:shd w:val="clear" w:color="auto" w:fill="auto"/>
+          </w:tcPr>
+          <w:p>
+            <w:pPr>
+              <w:rPr>
+                <w:rFonts w:ascii="Times New Roman" w:hAnsi="Times New Roman" w:cs="Arial"/>
+                <w:sz w:val="24"/>
+                <w:szCs w:val="24"/>
+              </w:rPr>
+            </w:pPr>
+            <w:r>
+              <w:rPr>
+                <w:rFonts w:ascii="Times New Roman" w:hAnsi="Times New Roman" w:cs="Arial"/>
+                <w:sz w:val="24"/>
+                <w:szCs w:val="24"/>
+              </w:rPr>
+              <w:t>Php</w:t>
+            </w:r>
+          </w:p>
+        </w:tc>
+        <w:tc>
+          <w:tcPr>
+            <w:tcW w:w="2842" w:type="dxa"/>
+            <w:shd w:val="clear" w:color="auto" w:fill="auto"/>
+          </w:tcPr>
+          <w:p>
+            <w:pPr>
+              <w:keepNext/>
+              <w:rPr>
+                <w:rFonts w:ascii="Times New Roman" w:hAnsi="Times New Roman" w:cs="Arial"/>
+                <w:sz w:val="24"/>
+                <w:szCs w:val="24"/>
+              </w:rPr>
+            </w:pPr>
+            <w:r>
+              <w:rPr>
+                <w:rFonts w:ascii="Times New Roman" w:hAnsi="Times New Roman" w:cs="Arial"/>
+                <w:sz w:val="24"/>
+                <w:szCs w:val="24"/>
+              </w:rPr>
+              <w:t>5.6</w:t>
+            </w:r>
+          </w:p>
+        </w:tc>
+      </w:tr>
+      <w:tr>
+        <w:tc>
+          <w:tcPr>
+            <w:tcW w:w="2841" w:type="dxa"/>
+            <w:vMerge w:val="restart"/>
+            <w:shd w:val="clear" w:color="auto" w:fill="auto"/>
+          </w:tcPr>
+          <w:p>
+            <w:pPr>
+              <w:rPr>
+                <w:rFonts w:ascii="Times New Roman" w:hAnsi="Times New Roman" w:cs="Arial"/>
+                <w:b/>
+                <w:bCs/>
+                <w:sz w:val="24"/>
+                <w:szCs w:val="24"/>
+              </w:rPr>
+            </w:pPr>
+            <w:r>
+              <w:rPr>
+                <w:rFonts w:ascii="Times New Roman" w:hAnsi="Times New Roman" w:cs="Arial"/>
+                <w:b/>
+                <w:bCs/>
+                <w:sz w:val="24"/>
+                <w:szCs w:val="24"/>
+              </w:rPr>
+              <w:t>Framework</w:t>
+            </w:r>
+          </w:p>
+        </w:tc>
+        <w:tc>
+          <w:tcPr>
+            <w:tcW w:w="2842" w:type="dxa"/>
+            <w:shd w:val="clear" w:color="auto" w:fill="auto"/>
+          </w:tcPr>
+          <w:p>
+            <w:pPr>
+              <w:rPr>
+                <w:rFonts w:ascii="Times New Roman" w:hAnsi="Times New Roman" w:cs="Arial"/>
+                <w:sz w:val="24"/>
+                <w:szCs w:val="24"/>
+              </w:rPr>
+            </w:pPr>
+            <w:r>
+              <w:rPr>
+                <w:rFonts w:ascii="Times New Roman" w:hAnsi="Times New Roman" w:cs="Arial"/>
+                <w:sz w:val="24"/>
+                <w:szCs w:val="24"/>
+              </w:rPr>
+              <w:t>CodeIgniter</w:t>
+            </w:r>
+          </w:p>
+        </w:tc>
+        <w:tc>
+          <w:tcPr>
+            <w:tcW w:w="2842" w:type="dxa"/>
+            <w:shd w:val="clear" w:color="auto" w:fill="auto"/>
+          </w:tcPr>
+          <w:p>
+            <w:pPr>
+              <w:keepNext/>
+              <w:rPr>
+                <w:rFonts w:ascii="Times New Roman" w:hAnsi="Times New Roman" w:cs="Arial"/>
+                <w:sz w:val="24"/>
+                <w:szCs w:val="24"/>
+              </w:rPr>
+            </w:pPr>
+            <w:r>
+              <w:rPr>
+                <w:rFonts w:ascii="Times New Roman" w:hAnsi="Times New Roman" w:cs="Arial"/>
+                <w:sz w:val="24"/>
+                <w:szCs w:val="24"/>
+              </w:rPr>
+              <w:t>3.0.6</w:t>
+            </w:r>
+          </w:p>
+        </w:tc>
+      </w:tr>
+      <w:tr>
+        <w:tc>
+          <w:tcPr>
+            <w:tcW w:w="2841" w:type="dxa"/>
+            <w:vMerge/>
+            <w:shd w:val="clear" w:color="auto" w:fill="auto"/>
+          </w:tcPr>
+          <w:p>
+            <w:pPr>
+              <w:rPr>
+                <w:rFonts w:ascii="Times New Roman" w:hAnsi="Times New Roman" w:cs="Arial"/>
+                <w:b/>
+                <w:bCs/>
+                <w:sz w:val="24"/>
+                <w:szCs w:val="24"/>
+              </w:rPr>
+            </w:pPr>
+          </w:p>
+        </w:tc>
+        <w:tc>
+          <w:tcPr>
+            <w:tcW w:w="2842" w:type="dxa"/>
+            <w:shd w:val="clear" w:color="auto" w:fill="auto"/>
+          </w:tcPr>
+          <w:p>
+            <w:pPr>
+              <w:rPr>
+                <w:rFonts w:ascii="Times New Roman" w:hAnsi="Times New Roman" w:cs="Arial"/>
+                <w:sz w:val="24"/>
+                <w:szCs w:val="24"/>
+              </w:rPr>
+            </w:pPr>
+            <w:r>
+              <w:rPr>
+                <w:rFonts w:ascii="Times New Roman" w:hAnsi="Times New Roman" w:cs="Arial"/>
+                <w:sz w:val="24"/>
+                <w:szCs w:val="24"/>
+              </w:rPr>
+              <w:t>Bootstrap</w:t>
+            </w:r>
+          </w:p>
+        </w:tc>
+        <w:tc>
+          <w:tcPr>
+            <w:tcW w:w="2842" w:type="dxa"/>
+            <w:shd w:val="clear" w:color="auto" w:fill="auto"/>
+          </w:tcPr>
+          <w:p>
+            <w:pPr>
+              <w:keepNext/>
+              <w:rPr>
+                <w:rFonts w:ascii="Times New Roman" w:hAnsi="Times New Roman" w:cs="Arial"/>
+                <w:sz w:val="24"/>
+                <w:szCs w:val="24"/>
+              </w:rPr>
+            </w:pPr>
+          </w:p>
+        </w:tc>
+      </w:tr>
+      <w:tr>
+        <w:tc>
+          <w:tcPr>
+            <w:tcW w:w="2841" w:type="dxa"/>
+            <w:vMerge w:val="restart"/>
+            <w:shd w:val="clear" w:color="auto" w:fill="auto"/>
+          </w:tcPr>
+          <w:p>
+            <w:pPr>
+              <w:rPr>
+                <w:rFonts w:ascii="Times New Roman" w:hAnsi="Times New Roman" w:cs="Arial"/>
+                <w:b/>
+                <w:bCs/>
+                <w:sz w:val="24"/>
+                <w:szCs w:val="24"/>
+              </w:rPr>
+            </w:pPr>
+            <w:r>
+              <w:rPr>
+                <w:rFonts w:ascii="Times New Roman" w:hAnsi="Times New Roman" w:cs="Arial"/>
+                <w:b/>
+                <w:bCs/>
+                <w:sz w:val="24"/>
+                <w:szCs w:val="24"/>
+              </w:rPr>
               <w:t>Server</w:t>
             </w:r>
           </w:p>
@@ -12860,7 +13140,74 @@
                 <w:sz w:val="24"/>
                 <w:szCs w:val="24"/>
               </w:rPr>
-              <w:t>Apache</w:t>
+              <w:t>XAMPP</w:t>
+            </w:r>
+          </w:p>
+        </w:tc>
+        <w:tc>
+          <w:tcPr>
+            <w:tcW w:w="2842" w:type="dxa"/>
+            <w:shd w:val="clear" w:color="auto" w:fill="auto"/>
+          </w:tcPr>
+          <w:p>
+            <w:pPr>
+              <w:keepNext/>
+              <w:rPr>
+                <w:rFonts w:ascii="Times New Roman" w:hAnsi="Times New Roman" w:cs="Arial"/>
+                <w:sz w:val="24"/>
+                <w:szCs w:val="24"/>
+              </w:rPr>
+            </w:pPr>
+            <w:r>
+              <w:rPr>
+                <w:rFonts w:ascii="Times New Roman" w:hAnsi="Times New Roman" w:cs="Arial"/>
+                <w:sz w:val="24"/>
+                <w:szCs w:val="24"/>
+              </w:rPr>
+              <w:t>5.6</w:t>
+            </w:r>
+          </w:p>
+        </w:tc>
+      </w:tr>
+      <w:tr>
+        <w:tc>
+          <w:tcPr>
+            <w:tcW w:w="2841" w:type="dxa"/>
+            <w:vMerge/>
+            <w:shd w:val="clear" w:color="auto" w:fill="auto"/>
+          </w:tcPr>
+          <w:p>
+            <w:pPr>
+              <w:rPr>
+                <w:rFonts w:ascii="Times New Roman" w:hAnsi="Times New Roman" w:cs="Arial"/>
+                <w:b/>
+                <w:bCs/>
+                <w:sz w:val="24"/>
+                <w:szCs w:val="24"/>
+              </w:rPr>
+            </w:pPr>
+          </w:p>
+        </w:tc>
+        <w:tc>
+          <w:tcPr>
+            <w:tcW w:w="2842" w:type="dxa"/>
+            <w:shd w:val="clear" w:color="auto" w:fill="auto"/>
+          </w:tcPr>
+          <w:p>
+            <w:pPr>
+              <w:rPr>
+                <w:rFonts w:ascii="Times New Roman" w:hAnsi="Times New Roman" w:cs="Arial"/>
+                <w:sz w:val="24"/>
+                <w:szCs w:val="24"/>
+              </w:rPr>
+            </w:pPr>
+            <w:r>
+              <w:rPr>
+                <w:rFonts w:ascii="Times New Roman" w:hAnsi="Times New Roman" w:cs="Arial"/>
+                <w:sz w:val="24"/>
+                <w:szCs w:val="24"/>
+              </w:rPr>
+              <w:t xml:space="preserve">Apache </w:t>
             </w:r>
           </w:p>
         </w:tc>
@@ -13261,6 +13608,7 @@
           <w:sz w:val="24"/>
           <w:szCs w:val="24"/>
         </w:rPr>
+        <w:lastRenderedPageBreak/>
         <w:t xml:space="preserve">The meeting will be held officially once a week, The PM will create meeting agenda, specifically include reviewing the previous work, plan for incoming tasks and assign members to carry out the tasks. All team meeting result will be posted in Google drive and all assigned tasks will be posted on Tra Da Facebook group. </w:t>
       </w:r>
     </w:p>
@@ -13690,7 +14038,6 @@
                 <w:sz w:val="24"/>
                 <w:szCs w:val="24"/>
               </w:rPr>
-              <w:lastRenderedPageBreak/>
               <w:t>Construction</w:t>
             </w:r>
           </w:p>
@@ -14741,6 +15088,7 @@
                 <w:sz w:val="28"/>
                 <w:szCs w:val="28"/>
               </w:rPr>
+              <w:lastRenderedPageBreak/>
               <w:t xml:space="preserve">                Impact</w:t>
             </w:r>
           </w:p>
@@ -15191,17 +15539,7 @@
                 <w:bCs/>
                 <w:sz w:val="24"/>
               </w:rPr>
-              <w:t xml:space="preserve">Does the project have an approved </w:t>
-            </w:r>
-            <w:r>
-              <w:rPr>
-                <w:rFonts w:ascii="Times New Roman" w:hAnsi="Times New Roman"/>
-                <w:b/>
-                <w:bCs/>
-                <w:sz w:val="24"/>
-              </w:rPr>
-              <w:lastRenderedPageBreak/>
-              <w:t>quality management plan?</w:t>
+              <w:t>Does the project have an approved quality management plan?</w:t>
             </w:r>
           </w:p>
         </w:tc>
@@ -16033,7 +16371,17 @@
                 <w:bCs/>
                 <w:sz w:val="24"/>
               </w:rPr>
-              <w:t>Has the project team established a repository for all quality documentation?</w:t>
+              <w:t xml:space="preserve">Has the project team established a repository for all quality </w:t>
+            </w:r>
+            <w:r>
+              <w:rPr>
+                <w:rFonts w:ascii="Times New Roman" w:hAnsi="Times New Roman"/>
+                <w:b/>
+                <w:bCs/>
+                <w:sz w:val="24"/>
+              </w:rPr>
+              <w:lastRenderedPageBreak/>
+              <w:t>documentation?</w:t>
             </w:r>
           </w:p>
         </w:tc>
@@ -16137,6 +16485,7 @@
                 <w:bCs/>
                 <w:sz w:val="24"/>
               </w:rPr>
+              <w:lastRenderedPageBreak/>
               <w:t>Do all team members have access to the quality documentation repository?</w:t>
             </w:r>
           </w:p>
@@ -16553,17 +16902,7 @@
                 <w:bCs/>
                 <w:sz w:val="24"/>
               </w:rPr>
-              <w:t xml:space="preserve">Have quality thresholds and limits been established, documented, and </w:t>
-            </w:r>
-            <w:r>
-              <w:rPr>
-                <w:rFonts w:ascii="Times New Roman" w:hAnsi="Times New Roman"/>
-                <w:b/>
-                <w:bCs/>
-                <w:sz w:val="24"/>
-              </w:rPr>
-              <w:lastRenderedPageBreak/>
-              <w:t>communicated?</w:t>
+              <w:t>Have quality thresholds and limits been established, documented, and communicated?</w:t>
             </w:r>
           </w:p>
         </w:tc>
@@ -17349,6 +17688,7 @@
                 <w:sz w:val="24"/>
                 <w:szCs w:val="24"/>
               </w:rPr>
+              <w:lastRenderedPageBreak/>
               <w:t>Defect</w:t>
             </w:r>
           </w:p>
@@ -20005,6 +20345,7 @@
           <w:szCs w:val="20"/>
           <w:lang w:eastAsia="en-US" w:bidi="th-TH"/>
         </w:rPr>
+        <w:lastRenderedPageBreak/>
         <w:t>propertyName – camelCase</w:t>
       </w:r>
     </w:p>
@@ -20166,7 +20507,7 @@
 </file>
 
 <file path=word/endnotes.xml><?xml version="1.0" encoding="utf-8"?>
-<w:endnotes xmlns:wpc="http://schemas.microsoft.com/office/word/2010/wordprocessingCanvas" xmlns:cx="http://schemas.microsoft.com/office/drawing/2014/chartex" xmlns:cx1="http://schemas.microsoft.com/office/drawing/2015/9/8/chartex" xmlns:cx2="http://schemas.microsoft.com/office/drawing/2015/10/21/chartex" xmlns:mc="http://schemas.openxmlformats.org/markup-compatibility/2006" xmlns:o="urn:schemas-microsoft-com:office:office" xmlns:r="http://schemas.openxmlformats.org/officeDocument/2006/relationships" xmlns:m="http://schemas.openxmlformats.org/officeDocument/2006/math" xmlns:v="urn:schemas-microsoft-com:vml" xmlns:wp14="http://schemas.microsoft.com/office/word/2010/wordprocessingDrawing" xmlns:wp="http://schemas.openxmlformats.org/drawingml/2006/wordprocessingDrawing" xmlns:w10="urn:schemas-microsoft-com:office:word" xmlns:w="http://schemas.openxmlformats.org/wordprocessingml/2006/main" xmlns:w14="http://schemas.microsoft.com/office/word/2010/wordml" xmlns:w15="http://schemas.microsoft.com/office/word/2012/wordml" xmlns:w16se="http://schemas.microsoft.com/office/word/2015/wordml/symex" xmlns:wpg="http://schemas.microsoft.com/office/word/2010/wordprocessingGroup" xmlns:wpi="http://schemas.microsoft.com/office/word/2010/wordprocessingInk" xmlns:wne="http://schemas.microsoft.com/office/word/2006/wordml" xmlns:wps="http://schemas.microsoft.com/office/word/2010/wordprocessingShape" mc:Ignorable="w14 w15 w16se wp14">
+<w:endnotes xmlns:wpc="http://schemas.microsoft.com/office/word/2010/wordprocessingCanvas" xmlns:mc="http://schemas.openxmlformats.org/markup-compatibility/2006" xmlns:o="urn:schemas-microsoft-com:office:office" xmlns:r="http://schemas.openxmlformats.org/officeDocument/2006/relationships" xmlns:m="http://schemas.openxmlformats.org/officeDocument/2006/math" xmlns:v="urn:schemas-microsoft-com:vml" xmlns:wp14="http://schemas.microsoft.com/office/word/2010/wordprocessingDrawing" xmlns:wp="http://schemas.openxmlformats.org/drawingml/2006/wordprocessingDrawing" xmlns:w10="urn:schemas-microsoft-com:office:word" xmlns:w="http://schemas.openxmlformats.org/wordprocessingml/2006/main" xmlns:w14="http://schemas.microsoft.com/office/word/2010/wordml" xmlns:w15="http://schemas.microsoft.com/office/word/2012/wordml" xmlns:wpg="http://schemas.microsoft.com/office/word/2010/wordprocessingGroup" xmlns:wpi="http://schemas.microsoft.com/office/word/2010/wordprocessingInk" xmlns:wne="http://schemas.microsoft.com/office/word/2006/wordml" xmlns:wps="http://schemas.microsoft.com/office/word/2010/wordprocessingShape" mc:Ignorable="w14 w15 wp14">
   <w:endnote w:type="separator" w:id="-1">
     <w:p>
       <w:pPr>
@@ -20191,7 +20532,7 @@
 </file>
 
 <file path=word/footer1.xml><?xml version="1.0" encoding="utf-8"?>
-<w:ftr xmlns:wpc="http://schemas.microsoft.com/office/word/2010/wordprocessingCanvas" xmlns:cx="http://schemas.microsoft.com/office/drawing/2014/chartex" xmlns:cx1="http://schemas.microsoft.com/office/drawing/2015/9/8/chartex" xmlns:cx2="http://schemas.microsoft.com/office/drawing/2015/10/21/chartex" xmlns:mc="http://schemas.openxmlformats.org/markup-compatibility/2006" xmlns:o="urn:schemas-microsoft-com:office:office" xmlns:r="http://schemas.openxmlformats.org/officeDocument/2006/relationships" xmlns:m="http://schemas.openxmlformats.org/officeDocument/2006/math" xmlns:v="urn:schemas-microsoft-com:vml" xmlns:wp14="http://schemas.microsoft.com/office/word/2010/wordprocessingDrawing" xmlns:wp="http://schemas.openxmlformats.org/drawingml/2006/wordprocessingDrawing" xmlns:w10="urn:schemas-microsoft-com:office:word" xmlns:w="http://schemas.openxmlformats.org/wordprocessingml/2006/main" xmlns:w14="http://schemas.microsoft.com/office/word/2010/wordml" xmlns:w15="http://schemas.microsoft.com/office/word/2012/wordml" xmlns:w16se="http://schemas.microsoft.com/office/word/2015/wordml/symex" xmlns:wpg="http://schemas.microsoft.com/office/word/2010/wordprocessingGroup" xmlns:wpi="http://schemas.microsoft.com/office/word/2010/wordprocessingInk" xmlns:wne="http://schemas.microsoft.com/office/word/2006/wordml" xmlns:wps="http://schemas.microsoft.com/office/word/2010/wordprocessingShape" mc:Ignorable="w14 w15 w16se wp14">
+<w:ftr xmlns:wpc="http://schemas.microsoft.com/office/word/2010/wordprocessingCanvas" xmlns:mc="http://schemas.openxmlformats.org/markup-compatibility/2006" xmlns:o="urn:schemas-microsoft-com:office:office" xmlns:r="http://schemas.openxmlformats.org/officeDocument/2006/relationships" xmlns:m="http://schemas.openxmlformats.org/officeDocument/2006/math" xmlns:v="urn:schemas-microsoft-com:vml" xmlns:wp14="http://schemas.microsoft.com/office/word/2010/wordprocessingDrawing" xmlns:wp="http://schemas.openxmlformats.org/drawingml/2006/wordprocessingDrawing" xmlns:w10="urn:schemas-microsoft-com:office:word" xmlns:w="http://schemas.openxmlformats.org/wordprocessingml/2006/main" xmlns:w14="http://schemas.microsoft.com/office/word/2010/wordml" xmlns:w15="http://schemas.microsoft.com/office/word/2012/wordml" xmlns:wpg="http://schemas.microsoft.com/office/word/2010/wordprocessingGroup" xmlns:wpi="http://schemas.microsoft.com/office/word/2010/wordprocessingInk" xmlns:wne="http://schemas.microsoft.com/office/word/2006/wordml" xmlns:wps="http://schemas.microsoft.com/office/word/2010/wordprocessingShape" mc:Ignorable="w14 w15 wp14">
   <w:p>
     <w:pPr>
       <w:pStyle w:val="Footer"/>
@@ -20253,7 +20594,7 @@
         <w:noProof/>
         <w:u w:val="single"/>
       </w:rPr>
-      <w:t>9</w:t>
+      <w:t>15</w:t>
     </w:r>
     <w:r>
       <w:rPr>
@@ -20272,7 +20613,7 @@
 </file>
 
 <file path=word/footnotes.xml><?xml version="1.0" encoding="utf-8"?>
-<w:footnotes xmlns:wpc="http://schemas.microsoft.com/office/word/2010/wordprocessingCanvas" xmlns:cx="http://schemas.microsoft.com/office/drawing/2014/chartex" xmlns:cx1="http://schemas.microsoft.com/office/drawing/2015/9/8/chartex" xmlns:cx2="http://schemas.microsoft.com/office/drawing/2015/10/21/chartex" xmlns:mc="http://schemas.openxmlformats.org/markup-compatibility/2006" xmlns:o="urn:schemas-microsoft-com:office:office" xmlns:r="http://schemas.openxmlformats.org/officeDocument/2006/relationships" xmlns:m="http://schemas.openxmlformats.org/officeDocument/2006/math" xmlns:v="urn:schemas-microsoft-com:vml" xmlns:wp14="http://schemas.microsoft.com/office/word/2010/wordprocessingDrawing" xmlns:wp="http://schemas.openxmlformats.org/drawingml/2006/wordprocessingDrawing" xmlns:w10="urn:schemas-microsoft-com:office:word" xmlns:w="http://schemas.openxmlformats.org/wordprocessingml/2006/main" xmlns:w14="http://schemas.microsoft.com/office/word/2010/wordml" xmlns:w15="http://schemas.microsoft.com/office/word/2012/wordml" xmlns:w16se="http://schemas.microsoft.com/office/word/2015/wordml/symex" xmlns:wpg="http://schemas.microsoft.com/office/word/2010/wordprocessingGroup" xmlns:wpi="http://schemas.microsoft.com/office/word/2010/wordprocessingInk" xmlns:wne="http://schemas.microsoft.com/office/word/2006/wordml" xmlns:wps="http://schemas.microsoft.com/office/word/2010/wordprocessingShape" mc:Ignorable="w14 w15 w16se wp14">
+<w:footnotes xmlns:wpc="http://schemas.microsoft.com/office/word/2010/wordprocessingCanvas" xmlns:mc="http://schemas.openxmlformats.org/markup-compatibility/2006" xmlns:o="urn:schemas-microsoft-com:office:office" xmlns:r="http://schemas.openxmlformats.org/officeDocument/2006/relationships" xmlns:m="http://schemas.openxmlformats.org/officeDocument/2006/math" xmlns:v="urn:schemas-microsoft-com:vml" xmlns:wp14="http://schemas.microsoft.com/office/word/2010/wordprocessingDrawing" xmlns:wp="http://schemas.openxmlformats.org/drawingml/2006/wordprocessingDrawing" xmlns:w10="urn:schemas-microsoft-com:office:word" xmlns:w="http://schemas.openxmlformats.org/wordprocessingml/2006/main" xmlns:w14="http://schemas.microsoft.com/office/word/2010/wordml" xmlns:w15="http://schemas.microsoft.com/office/word/2012/wordml" xmlns:wpg="http://schemas.microsoft.com/office/word/2010/wordprocessingGroup" xmlns:wpi="http://schemas.microsoft.com/office/word/2010/wordprocessingInk" xmlns:wne="http://schemas.microsoft.com/office/word/2006/wordml" xmlns:wps="http://schemas.microsoft.com/office/word/2010/wordprocessingShape" mc:Ignorable="w14 w15 wp14">
   <w:footnote w:type="separator" w:id="-1">
     <w:p>
       <w:pPr>
@@ -20297,7 +20638,7 @@
 </file>
 
 <file path=word/header1.xml><?xml version="1.0" encoding="utf-8"?>
-<w:hdr xmlns:wpc="http://schemas.microsoft.com/office/word/2010/wordprocessingCanvas" xmlns:cx="http://schemas.microsoft.com/office/drawing/2014/chartex" xmlns:cx1="http://schemas.microsoft.com/office/drawing/2015/9/8/chartex" xmlns:cx2="http://schemas.microsoft.com/office/drawing/2015/10/21/chartex" xmlns:mc="http://schemas.openxmlformats.org/markup-compatibility/2006" xmlns:o="urn:schemas-microsoft-com:office:office" xmlns:r="http://schemas.openxmlformats.org/officeDocument/2006/relationships" xmlns:m="http://schemas.openxmlformats.org/officeDocument/2006/math" xmlns:v="urn:schemas-microsoft-com:vml" xmlns:wp14="http://schemas.microsoft.com/office/word/2010/wordprocessingDrawing" xmlns:wp="http://schemas.openxmlformats.org/drawingml/2006/wordprocessingDrawing" xmlns:w10="urn:schemas-microsoft-com:office:word" xmlns:w="http://schemas.openxmlformats.org/wordprocessingml/2006/main" xmlns:w14="http://schemas.microsoft.com/office/word/2010/wordml" xmlns:w15="http://schemas.microsoft.com/office/word/2012/wordml" xmlns:w16se="http://schemas.microsoft.com/office/word/2015/wordml/symex" xmlns:wpg="http://schemas.microsoft.com/office/word/2010/wordprocessingGroup" xmlns:wpi="http://schemas.microsoft.com/office/word/2010/wordprocessingInk" xmlns:wne="http://schemas.microsoft.com/office/word/2006/wordml" xmlns:wps="http://schemas.microsoft.com/office/word/2010/wordprocessingShape" mc:Ignorable="w14 w15 w16se wp14">
+<w:hdr xmlns:wpc="http://schemas.microsoft.com/office/word/2010/wordprocessingCanvas" xmlns:mc="http://schemas.openxmlformats.org/markup-compatibility/2006" xmlns:o="urn:schemas-microsoft-com:office:office" xmlns:r="http://schemas.openxmlformats.org/officeDocument/2006/relationships" xmlns:m="http://schemas.openxmlformats.org/officeDocument/2006/math" xmlns:v="urn:schemas-microsoft-com:vml" xmlns:wp14="http://schemas.microsoft.com/office/word/2010/wordprocessingDrawing" xmlns:wp="http://schemas.openxmlformats.org/drawingml/2006/wordprocessingDrawing" xmlns:w10="urn:schemas-microsoft-com:office:word" xmlns:w="http://schemas.openxmlformats.org/wordprocessingml/2006/main" xmlns:w14="http://schemas.microsoft.com/office/word/2010/wordml" xmlns:w15="http://schemas.microsoft.com/office/word/2012/wordml" xmlns:wpg="http://schemas.microsoft.com/office/word/2010/wordprocessingGroup" xmlns:wpi="http://schemas.microsoft.com/office/word/2010/wordprocessingInk" xmlns:wne="http://schemas.microsoft.com/office/word/2006/wordml" xmlns:wps="http://schemas.microsoft.com/office/word/2010/wordprocessingShape" mc:Ignorable="w14 w15 wp14">
   <w:p>
     <w:pPr>
       <w:pStyle w:val="Header"/>
@@ -20329,7 +20670,7 @@
         <w:sz w:val="24"/>
         <w:szCs w:val="24"/>
       </w:rPr>
-      <w:t>AGC101</w:t>
+      <w:t>AGC</w:t>
     </w:r>
     <w:r>
       <w:rPr>
@@ -20361,8 +20702,8 @@
 </file>
 
 <file path=word/numbering.xml><?xml version="1.0" encoding="utf-8"?>
-<w:numbering xmlns:wpc="http://schemas.microsoft.com/office/word/2010/wordprocessingCanvas" xmlns:cx="http://schemas.microsoft.com/office/drawing/2014/chartex" xmlns:cx1="http://schemas.microsoft.com/office/drawing/2015/9/8/chartex" xmlns:cx2="http://schemas.microsoft.com/office/drawing/2015/10/21/chartex" xmlns:mc="http://schemas.openxmlformats.org/markup-compatibility/2006" xmlns:o="urn:schemas-microsoft-com:office:office" xmlns:r="http://schemas.openxmlformats.org/officeDocument/2006/relationships" xmlns:m="http://schemas.openxmlformats.org/officeDocument/2006/math" xmlns:v="urn:schemas-microsoft-com:vml" xmlns:wp14="http://schemas.microsoft.com/office/word/2010/wordprocessingDrawing" xmlns:wp="http://schemas.openxmlformats.org/drawingml/2006/wordprocessingDrawing" xmlns:w10="urn:schemas-microsoft-com:office:word" xmlns:w="http://schemas.openxmlformats.org/wordprocessingml/2006/main" xmlns:w14="http://schemas.microsoft.com/office/word/2010/wordml" xmlns:w15="http://schemas.microsoft.com/office/word/2012/wordml" xmlns:w16se="http://schemas.microsoft.com/office/word/2015/wordml/symex" xmlns:wpg="http://schemas.microsoft.com/office/word/2010/wordprocessingGroup" xmlns:wpi="http://schemas.microsoft.com/office/word/2010/wordprocessingInk" xmlns:wne="http://schemas.microsoft.com/office/word/2006/wordml" xmlns:wps="http://schemas.microsoft.com/office/word/2010/wordprocessingShape" mc:Ignorable="w14 w15 w16se wp14">
-  <w:abstractNum w:abstractNumId="0" w15:restartNumberingAfterBreak="0">
+<w:numbering xmlns:wpc="http://schemas.microsoft.com/office/word/2010/wordprocessingCanvas" xmlns:mc="http://schemas.openxmlformats.org/markup-compatibility/2006" xmlns:o="urn:schemas-microsoft-com:office:office" xmlns:r="http://schemas.openxmlformats.org/officeDocument/2006/relationships" xmlns:m="http://schemas.openxmlformats.org/officeDocument/2006/math" xmlns:v="urn:schemas-microsoft-com:vml" xmlns:wp14="http://schemas.microsoft.com/office/word/2010/wordprocessingDrawing" xmlns:wp="http://schemas.openxmlformats.org/drawingml/2006/wordprocessingDrawing" xmlns:w10="urn:schemas-microsoft-com:office:word" xmlns:w="http://schemas.openxmlformats.org/wordprocessingml/2006/main" xmlns:w14="http://schemas.microsoft.com/office/word/2010/wordml" xmlns:w15="http://schemas.microsoft.com/office/word/2012/wordml" xmlns:wpg="http://schemas.microsoft.com/office/word/2010/wordprocessingGroup" xmlns:wpi="http://schemas.microsoft.com/office/word/2010/wordprocessingInk" xmlns:wne="http://schemas.microsoft.com/office/word/2006/wordml" xmlns:wps="http://schemas.microsoft.com/office/word/2010/wordprocessingShape" mc:Ignorable="w14 w15 wp14">
+  <w:abstractNum w:abstractNumId="0">
     <w:nsid w:val="12707A97"/>
     <w:multiLevelType w:val="hybridMultilevel"/>
     <w:tmpl w:val="ABB845FE"/>
@@ -20475,7 +20816,7 @@
       </w:rPr>
     </w:lvl>
   </w:abstractNum>
-  <w:abstractNum w:abstractNumId="1" w15:restartNumberingAfterBreak="0">
+  <w:abstractNum w:abstractNumId="1">
     <w:nsid w:val="19563788"/>
     <w:multiLevelType w:val="hybridMultilevel"/>
     <w:tmpl w:val="DAE2914C"/>
@@ -20587,7 +20928,7 @@
       </w:rPr>
     </w:lvl>
   </w:abstractNum>
-  <w:abstractNum w:abstractNumId="2" w15:restartNumberingAfterBreak="0">
+  <w:abstractNum w:abstractNumId="2">
     <w:nsid w:val="1E3A4D0B"/>
     <w:multiLevelType w:val="hybridMultilevel"/>
     <w:tmpl w:val="CF267B2A"/>
@@ -20673,7 +21014,7 @@
       </w:pPr>
     </w:lvl>
   </w:abstractNum>
-  <w:abstractNum w:abstractNumId="3" w15:restartNumberingAfterBreak="0">
+  <w:abstractNum w:abstractNumId="3">
     <w:nsid w:val="1F60598D"/>
     <w:multiLevelType w:val="hybridMultilevel"/>
     <w:tmpl w:val="6CF2E2BE"/>
@@ -20762,7 +21103,7 @@
       </w:pPr>
     </w:lvl>
   </w:abstractNum>
-  <w:abstractNum w:abstractNumId="4" w15:restartNumberingAfterBreak="0">
+  <w:abstractNum w:abstractNumId="4">
     <w:nsid w:val="212C43E3"/>
     <w:multiLevelType w:val="hybridMultilevel"/>
     <w:tmpl w:val="CBC276A8"/>
@@ -20875,7 +21216,7 @@
       </w:rPr>
     </w:lvl>
   </w:abstractNum>
-  <w:abstractNum w:abstractNumId="5" w15:restartNumberingAfterBreak="0">
+  <w:abstractNum w:abstractNumId="5">
     <w:nsid w:val="261F2441"/>
     <w:multiLevelType w:val="hybridMultilevel"/>
     <w:tmpl w:val="C68A2C28"/>
@@ -20964,7 +21305,7 @@
       </w:pPr>
     </w:lvl>
   </w:abstractNum>
-  <w:abstractNum w:abstractNumId="6" w15:restartNumberingAfterBreak="0">
+  <w:abstractNum w:abstractNumId="6">
     <w:nsid w:val="2D833CEB"/>
     <w:multiLevelType w:val="hybridMultilevel"/>
     <w:tmpl w:val="7318F670"/>
@@ -21077,7 +21418,7 @@
       </w:rPr>
     </w:lvl>
   </w:abstractNum>
-  <w:abstractNum w:abstractNumId="7" w15:restartNumberingAfterBreak="0">
+  <w:abstractNum w:abstractNumId="7">
     <w:nsid w:val="40BA5644"/>
     <w:multiLevelType w:val="hybridMultilevel"/>
     <w:tmpl w:val="9028E980"/>
@@ -21190,7 +21531,7 @@
       </w:rPr>
     </w:lvl>
   </w:abstractNum>
-  <w:abstractNum w:abstractNumId="8" w15:restartNumberingAfterBreak="0">
+  <w:abstractNum w:abstractNumId="8">
     <w:nsid w:val="41053175"/>
     <w:multiLevelType w:val="hybridMultilevel"/>
     <w:tmpl w:val="515CBD24"/>
@@ -21303,7 +21644,7 @@
       </w:rPr>
     </w:lvl>
   </w:abstractNum>
-  <w:abstractNum w:abstractNumId="9" w15:restartNumberingAfterBreak="0">
+  <w:abstractNum w:abstractNumId="9">
     <w:nsid w:val="41BB57B8"/>
     <w:multiLevelType w:val="hybridMultilevel"/>
     <w:tmpl w:val="E416E184"/>
@@ -21416,7 +21757,7 @@
       </w:rPr>
     </w:lvl>
   </w:abstractNum>
-  <w:abstractNum w:abstractNumId="10" w15:restartNumberingAfterBreak="0">
+  <w:abstractNum w:abstractNumId="10">
     <w:nsid w:val="697D2D80"/>
     <w:multiLevelType w:val="multilevel"/>
     <w:tmpl w:val="04090025"/>
@@ -21538,7 +21879,7 @@
       </w:rPr>
     </w:lvl>
   </w:abstractNum>
-  <w:abstractNum w:abstractNumId="11" w15:restartNumberingAfterBreak="0">
+  <w:abstractNum w:abstractNumId="11">
     <w:nsid w:val="7BAA0384"/>
     <w:multiLevelType w:val="hybridMultilevel"/>
     <w:tmpl w:val="1876EC66"/>
@@ -21692,17 +22033,17 @@
 </file>
 
 <file path=word/styles.xml><?xml version="1.0" encoding="utf-8"?>
-<w:styles xmlns:mc="http://schemas.openxmlformats.org/markup-compatibility/2006" xmlns:r="http://schemas.openxmlformats.org/officeDocument/2006/relationships" xmlns:w="http://schemas.openxmlformats.org/wordprocessingml/2006/main" xmlns:w14="http://schemas.microsoft.com/office/word/2010/wordml" xmlns:w15="http://schemas.microsoft.com/office/word/2012/wordml" xmlns:w16se="http://schemas.microsoft.com/office/word/2015/wordml/symex" mc:Ignorable="w14 w15 w16se">
+<w:styles xmlns:mc="http://schemas.openxmlformats.org/markup-compatibility/2006" xmlns:r="http://schemas.openxmlformats.org/officeDocument/2006/relationships" xmlns:w="http://schemas.openxmlformats.org/wordprocessingml/2006/main" xmlns:w14="http://schemas.microsoft.com/office/word/2010/wordml" xmlns:w15="http://schemas.microsoft.com/office/word/2012/wordml" mc:Ignorable="w14 w15">
   <w:docDefaults>
     <w:rPrDefault>
       <w:rPr>
         <w:rFonts w:ascii="Calibri" w:eastAsia="MS Mincho" w:hAnsi="Calibri" w:cs="Times New Roman"/>
-        <w:lang w:val="en-US" w:eastAsia="en-US" w:bidi="ar-SA"/>
+        <w:lang w:val="en-US" w:eastAsia="en-US" w:bidi="th-TH"/>
       </w:rPr>
     </w:rPrDefault>
     <w:pPrDefault/>
   </w:docDefaults>
-  <w:latentStyles w:defLockedState="0" w:defUIPriority="99" w:defSemiHidden="0" w:defUnhideWhenUsed="0" w:defQFormat="0" w:count="372">
+  <w:latentStyles w:defLockedState="0" w:defUIPriority="99" w:defSemiHidden="0" w:defUnhideWhenUsed="0" w:defQFormat="0" w:count="371">
     <w:lsdException w:name="Normal" w:locked="1" w:uiPriority="0" w:qFormat="1"/>
     <w:lsdException w:name="heading 1" w:locked="1" w:qFormat="1"/>
     <w:lsdException w:name="heading 2" w:locked="1" w:qFormat="1"/>
@@ -22074,7 +22415,6 @@
     <w:lsdException w:name="List Table 5 Dark Accent 6" w:uiPriority="50"/>
     <w:lsdException w:name="List Table 6 Colorful Accent 6" w:uiPriority="51"/>
     <w:lsdException w:name="List Table 7 Colorful Accent 6" w:uiPriority="52"/>
-    <w:lsdException w:name="Mention" w:semiHidden="1" w:unhideWhenUsed="1"/>
   </w:latentStyles>
   <w:style w:type="paragraph" w:default="1" w:styleId="Normal">
     <w:name w:val="Normal"/>
@@ -22086,7 +22426,7 @@
     <w:rPr>
       <w:sz w:val="22"/>
       <w:szCs w:val="22"/>
-      <w:lang w:eastAsia="ja-JP"/>
+      <w:lang w:eastAsia="ja-JP" w:bidi="ar-SA"/>
     </w:rPr>
   </w:style>
   <w:style w:type="paragraph" w:styleId="Heading1">
@@ -22642,6 +22982,7 @@
     <w:uiPriority w:val="59"/>
     <w:rsid w:val="00A32DFF"/>
     <w:tblPr>
+      <w:tblInd w:w="0" w:type="dxa"/>
       <w:tblBorders>
         <w:top w:val="single" w:sz="4" w:space="0" w:color="000000"/>
         <w:left w:val="single" w:sz="4" w:space="0" w:color="000000"/>
@@ -22650,6 +22991,12 @@
         <w:insideH w:val="single" w:sz="4" w:space="0" w:color="000000"/>
         <w:insideV w:val="single" w:sz="4" w:space="0" w:color="000000"/>
       </w:tblBorders>
+      <w:tblCellMar>
+        <w:top w:w="0" w:type="dxa"/>
+        <w:left w:w="108" w:type="dxa"/>
+        <w:bottom w:w="0" w:type="dxa"/>
+        <w:right w:w="108" w:type="dxa"/>
+      </w:tblCellMar>
     </w:tblPr>
   </w:style>
   <w:style w:type="paragraph" w:styleId="ListParagraph">
@@ -22744,7 +23091,7 @@
     </w:pPr>
     <w:rPr>
       <w:rFonts w:ascii="Arial" w:hAnsi="Arial"/>
-      <w:lang w:val="de-DE" w:eastAsia="de-DE"/>
+      <w:lang w:val="de-DE" w:eastAsia="de-DE" w:bidi="ar-SA"/>
     </w:rPr>
     <w:tblPr>
       <w:tblInd w:w="0" w:type="dxa"/>
@@ -22797,6 +23144,7 @@
     <w:rsid w:val="0096186C"/>
     <w:rPr>
       <w:rFonts w:ascii="Arial" w:hAnsi="Arial" w:cs="Arial"/>
+      <w:lang w:bidi="ar-SA"/>
     </w:rPr>
     <w:tblPr>
       <w:tblStyleRowBandSize w:val="1"/>
@@ -22928,6 +23276,7 @@
     <w:rsid w:val="002A4CCF"/>
     <w:rPr>
       <w:rFonts w:ascii="Arial" w:hAnsi="Arial" w:cs="Arial"/>
+      <w:lang w:bidi="ar-SA"/>
     </w:rPr>
     <w:tblPr>
       <w:tblStyleRowBandSize w:val="1"/>
@@ -23071,7 +23420,7 @@
     <w:rPr>
       <w:sz w:val="22"/>
       <w:szCs w:val="22"/>
-      <w:lang w:eastAsia="ja-JP"/>
+      <w:lang w:eastAsia="ja-JP" w:bidi="ar-SA"/>
     </w:rPr>
   </w:style>
   <w:style w:type="character" w:customStyle="1" w:styleId="NoSpacingChar">
@@ -23153,6 +23502,7 @@
     <w:tblPr>
       <w:tblStyleRowBandSize w:val="1"/>
       <w:tblStyleColBandSize w:val="1"/>
+      <w:tblInd w:w="0" w:type="dxa"/>
       <w:tblBorders>
         <w:top w:val="single" w:sz="4" w:space="0" w:color="B8CCE4"/>
         <w:left w:val="single" w:sz="4" w:space="0" w:color="B8CCE4"/>
@@ -23161,6 +23511,12 @@
         <w:insideH w:val="single" w:sz="4" w:space="0" w:color="B8CCE4"/>
         <w:insideV w:val="single" w:sz="4" w:space="0" w:color="B8CCE4"/>
       </w:tblBorders>
+      <w:tblCellMar>
+        <w:top w:w="0" w:type="dxa"/>
+        <w:left w:w="108" w:type="dxa"/>
+        <w:bottom w:w="0" w:type="dxa"/>
+        <w:right w:w="108" w:type="dxa"/>
+      </w:tblCellMar>
     </w:tblPr>
     <w:tblStylePr w:type="firstRow">
       <w:rPr>
@@ -23207,6 +23563,7 @@
     <w:tblPr>
       <w:tblStyleRowBandSize w:val="1"/>
       <w:tblStyleColBandSize w:val="1"/>
+      <w:tblInd w:w="0" w:type="dxa"/>
       <w:tblBorders>
         <w:top w:val="single" w:sz="4" w:space="0" w:color="92CDDC"/>
         <w:left w:val="single" w:sz="4" w:space="0" w:color="92CDDC"/>
@@ -23215,6 +23572,12 @@
         <w:insideH w:val="single" w:sz="4" w:space="0" w:color="92CDDC"/>
         <w:insideV w:val="single" w:sz="4" w:space="0" w:color="92CDDC"/>
       </w:tblBorders>
+      <w:tblCellMar>
+        <w:top w:w="0" w:type="dxa"/>
+        <w:left w:w="108" w:type="dxa"/>
+        <w:bottom w:w="0" w:type="dxa"/>
+        <w:right w:w="108" w:type="dxa"/>
+      </w:tblCellMar>
     </w:tblPr>
     <w:tblStylePr w:type="firstRow">
       <w:rPr>
@@ -23280,12 +23643,19 @@
     <w:tblPr>
       <w:tblStyleRowBandSize w:val="1"/>
       <w:tblStyleColBandSize w:val="1"/>
+      <w:tblInd w:w="0" w:type="dxa"/>
       <w:tblBorders>
         <w:top w:val="single" w:sz="4" w:space="0" w:color="4F81BD"/>
         <w:left w:val="single" w:sz="4" w:space="0" w:color="4F81BD"/>
         <w:bottom w:val="single" w:sz="4" w:space="0" w:color="4F81BD"/>
         <w:right w:val="single" w:sz="4" w:space="0" w:color="4F81BD"/>
       </w:tblBorders>
+      <w:tblCellMar>
+        <w:top w:w="0" w:type="dxa"/>
+        <w:left w:w="108" w:type="dxa"/>
+        <w:bottom w:w="0" w:type="dxa"/>
+        <w:right w:w="108" w:type="dxa"/>
+      </w:tblCellMar>
     </w:tblPr>
     <w:tblStylePr w:type="firstRow">
       <w:rPr>
@@ -23401,6 +23771,7 @@
     <w:tblPr>
       <w:tblStyleRowBandSize w:val="1"/>
       <w:tblStyleColBandSize w:val="1"/>
+      <w:tblInd w:w="0" w:type="dxa"/>
       <w:tblBorders>
         <w:top w:val="single" w:sz="4" w:space="0" w:color="95B3D7"/>
         <w:left w:val="single" w:sz="4" w:space="0" w:color="95B3D7"/>
@@ -23409,6 +23780,12 @@
         <w:insideH w:val="single" w:sz="4" w:space="0" w:color="95B3D7"/>
         <w:insideV w:val="single" w:sz="4" w:space="0" w:color="95B3D7"/>
       </w:tblBorders>
+      <w:tblCellMar>
+        <w:top w:w="0" w:type="dxa"/>
+        <w:left w:w="108" w:type="dxa"/>
+        <w:bottom w:w="0" w:type="dxa"/>
+        <w:right w:w="108" w:type="dxa"/>
+      </w:tblCellMar>
     </w:tblPr>
     <w:tblStylePr w:type="firstRow">
       <w:rPr>
@@ -23474,6 +23851,13 @@
     <w:tblPr>
       <w:tblStyleRowBandSize w:val="1"/>
       <w:tblStyleColBandSize w:val="1"/>
+      <w:tblInd w:w="0" w:type="dxa"/>
+      <w:tblCellMar>
+        <w:top w:w="0" w:type="dxa"/>
+        <w:left w:w="108" w:type="dxa"/>
+        <w:bottom w:w="0" w:type="dxa"/>
+        <w:right w:w="108" w:type="dxa"/>
+      </w:tblCellMar>
     </w:tblPr>
     <w:tblStylePr w:type="firstRow">
       <w:rPr>
@@ -23591,6 +23975,7 @@
     <w:tblPr>
       <w:tblStyleRowBandSize w:val="1"/>
       <w:tblStyleColBandSize w:val="1"/>
+      <w:tblInd w:w="0" w:type="dxa"/>
       <w:tblBorders>
         <w:top w:val="single" w:sz="4" w:space="0" w:color="E5B8B7"/>
         <w:left w:val="single" w:sz="4" w:space="0" w:color="E5B8B7"/>
@@ -23599,6 +23984,12 @@
         <w:insideH w:val="single" w:sz="4" w:space="0" w:color="E5B8B7"/>
         <w:insideV w:val="single" w:sz="4" w:space="0" w:color="E5B8B7"/>
       </w:tblBorders>
+      <w:tblCellMar>
+        <w:top w:w="0" w:type="dxa"/>
+        <w:left w:w="108" w:type="dxa"/>
+        <w:bottom w:w="0" w:type="dxa"/>
+        <w:right w:w="108" w:type="dxa"/>
+      </w:tblCellMar>
     </w:tblPr>
     <w:tblStylePr w:type="firstRow">
       <w:rPr>
@@ -23645,6 +24036,7 @@
     <w:tblPr>
       <w:tblStyleRowBandSize w:val="1"/>
       <w:tblStyleColBandSize w:val="1"/>
+      <w:tblInd w:w="0" w:type="dxa"/>
       <w:tblBorders>
         <w:top w:val="single" w:sz="4" w:space="0" w:color="B6DDE8"/>
         <w:left w:val="single" w:sz="4" w:space="0" w:color="B6DDE8"/>
@@ -23653,6 +24045,12 @@
         <w:insideH w:val="single" w:sz="4" w:space="0" w:color="B6DDE8"/>
         <w:insideV w:val="single" w:sz="4" w:space="0" w:color="B6DDE8"/>
       </w:tblBorders>
+      <w:tblCellMar>
+        <w:top w:w="0" w:type="dxa"/>
+        <w:left w:w="108" w:type="dxa"/>
+        <w:bottom w:w="0" w:type="dxa"/>
+        <w:right w:w="108" w:type="dxa"/>
+      </w:tblCellMar>
     </w:tblPr>
     <w:tblStylePr w:type="firstRow">
       <w:rPr>
@@ -23699,12 +24097,19 @@
     <w:tblPr>
       <w:tblStyleRowBandSize w:val="1"/>
       <w:tblStyleColBandSize w:val="1"/>
+      <w:tblInd w:w="0" w:type="dxa"/>
       <w:tblBorders>
         <w:top w:val="single" w:sz="2" w:space="0" w:color="95B3D7"/>
         <w:bottom w:val="single" w:sz="2" w:space="0" w:color="95B3D7"/>
         <w:insideH w:val="single" w:sz="2" w:space="0" w:color="95B3D7"/>
         <w:insideV w:val="single" w:sz="2" w:space="0" w:color="95B3D7"/>
       </w:tblBorders>
+      <w:tblCellMar>
+        <w:top w:w="0" w:type="dxa"/>
+        <w:left w:w="108" w:type="dxa"/>
+        <w:bottom w:w="0" w:type="dxa"/>
+        <w:right w:w="108" w:type="dxa"/>
+      </w:tblCellMar>
     </w:tblPr>
     <w:tblStylePr w:type="firstRow">
       <w:rPr>
@@ -23771,10 +24176,17 @@
     <w:tblPr>
       <w:tblStyleRowBandSize w:val="1"/>
       <w:tblStyleColBandSize w:val="1"/>
+      <w:tblInd w:w="0" w:type="dxa"/>
       <w:tblBorders>
         <w:top w:val="single" w:sz="4" w:space="0" w:color="7F7F7F"/>
         <w:bottom w:val="single" w:sz="4" w:space="0" w:color="7F7F7F"/>
       </w:tblBorders>
+      <w:tblCellMar>
+        <w:top w:w="0" w:type="dxa"/>
+        <w:left w:w="108" w:type="dxa"/>
+        <w:bottom w:w="0" w:type="dxa"/>
+        <w:right w:w="108" w:type="dxa"/>
+      </w:tblCellMar>
     </w:tblPr>
     <w:tblStylePr w:type="firstRow">
       <w:rPr>
@@ -23848,6 +24260,13 @@
     <w:tblPr>
       <w:tblStyleRowBandSize w:val="1"/>
       <w:tblStyleColBandSize w:val="1"/>
+      <w:tblInd w:w="0" w:type="dxa"/>
+      <w:tblCellMar>
+        <w:top w:w="0" w:type="dxa"/>
+        <w:left w:w="108" w:type="dxa"/>
+        <w:bottom w:w="0" w:type="dxa"/>
+        <w:right w:w="108" w:type="dxa"/>
+      </w:tblCellMar>
     </w:tblPr>
     <w:tblStylePr w:type="firstRow">
       <w:rPr>
@@ -24177,7 +24596,7 @@
 </file>
 
 <file path=customXml/itemProps1.xml><?xml version="1.0" encoding="utf-8"?>
-<ds:datastoreItem xmlns:ds="http://schemas.openxmlformats.org/officeDocument/2006/customXml" ds:itemID="{08A640EF-E446-41D2-8F0B-7664ACC0F7A5}">
+<ds:datastoreItem xmlns:ds="http://schemas.openxmlformats.org/officeDocument/2006/customXml" ds:itemID="{16B82731-E63C-45F7-919B-21363645826E}">
   <ds:schemaRefs>
     <ds:schemaRef ds:uri="http://schemas.openxmlformats.org/officeDocument/2006/bibliography"/>
   </ds:schemaRefs>

</xml_diff>